<commit_message>
Additional Test for conditional table Rows
</commit_message>
<xml_diff>
--- a/DocxTemplater.Test/Resources/ConditionalTableRows.docx
+++ b/DocxTemplater.Test/Resources/ConditionalTableRows.docx
@@ -59,6 +59,73 @@
         </w:trPr>
         <w:tc>
           <w:tcPr>
+            <w:tcW w:w="850" w:type="dxa"/>
+            <w:shd w:val="clear" w:color="auto" w:fill="D9D9D9" w:themeFill="background1" w:themeFillShade="D9"/>
+            <w:vAlign w:val="center"/>
+          </w:tcPr>
+          <w:p>
+            <w:pPr>
+              <w:tabs>
+                <w:tab w:val="left" w:pos="1418"/>
+                <w:tab w:val="right" w:pos="7513"/>
+                <w:tab w:val="right" w:pos="9072"/>
+              </w:tabs>
+              <w:spacing w:after="0" w:line="240" w:lineRule="auto"/>
+              <w:contextualSpacing/>
+              <w:jc w:val="right"/>
+              <w:rPr>
+                <w:rFonts w:cs="Arial"/>
+                <w:b/>
+                <w:sz w:val="20"/>
+                <w:szCs w:val="20"/>
+              </w:rPr>
+            </w:pPr>
+            <w:r>
+              <w:rPr>
+                <w:rFonts w:cs="Arial"/>
+                <w:b/>
+                <w:sz w:val="20"/>
+                <w:szCs w:val="20"/>
+              </w:rPr>
+              <w:t>Pos.</w:t>
+            </w:r>
+          </w:p>
+        </w:tc>
+        <w:tc>
+          <w:tcPr>
+            <w:tcW w:w="4252" w:type="dxa"/>
+            <w:shd w:val="clear" w:color="auto" w:fill="D9D9D9" w:themeFill="background1" w:themeFillShade="D9"/>
+            <w:vAlign w:val="center"/>
+          </w:tcPr>
+          <w:p>
+            <w:pPr>
+              <w:tabs>
+                <w:tab w:val="left" w:pos="1418"/>
+                <w:tab w:val="right" w:pos="7513"/>
+                <w:tab w:val="right" w:pos="9072"/>
+              </w:tabs>
+              <w:spacing w:after="0" w:line="240" w:lineRule="auto"/>
+              <w:contextualSpacing/>
+              <w:rPr>
+                <w:rFonts w:cs="Arial"/>
+                <w:b/>
+                <w:sz w:val="20"/>
+                <w:szCs w:val="20"/>
+              </w:rPr>
+            </w:pPr>
+            <w:r>
+              <w:rPr>
+                <w:rFonts w:cs="Arial"/>
+                <w:b/>
+                <w:sz w:val="20"/>
+                <w:szCs w:val="20"/>
+              </w:rPr>
+              <w:t>Beschreibung</w:t>
+            </w:r>
+          </w:p>
+        </w:tc>
+        <w:tc>
+          <w:tcPr>
             <w:tcW w:w="851" w:type="dxa"/>
             <w:shd w:val="clear" w:color="auto" w:fill="D9D9D9" w:themeFill="background1" w:themeFillShade="D9"/>
             <w:vAlign w:val="center"/>
@@ -80,73 +147,6 @@
                 <w:szCs w:val="20"/>
               </w:rPr>
             </w:pPr>
-            <w:r>
-              <w:rPr>
-                <w:rFonts w:cs="Arial"/>
-                <w:b/>
-                <w:sz w:val="20"/>
-                <w:szCs w:val="20"/>
-              </w:rPr>
-              <w:t>Pos.</w:t>
-            </w:r>
-          </w:p>
-        </w:tc>
-        <w:tc>
-          <w:tcPr>
-            <w:tcW w:w="4252" w:type="dxa"/>
-            <w:shd w:val="clear" w:color="auto" w:fill="D9D9D9" w:themeFill="background1" w:themeFillShade="D9"/>
-            <w:vAlign w:val="center"/>
-          </w:tcPr>
-          <w:p>
-            <w:pPr>
-              <w:tabs>
-                <w:tab w:val="left" w:pos="1418"/>
-                <w:tab w:val="right" w:pos="7513"/>
-                <w:tab w:val="right" w:pos="9072"/>
-              </w:tabs>
-              <w:spacing w:after="0" w:line="240" w:lineRule="auto"/>
-              <w:contextualSpacing/>
-              <w:rPr>
-                <w:rFonts w:cs="Arial"/>
-                <w:b/>
-                <w:sz w:val="20"/>
-                <w:szCs w:val="20"/>
-              </w:rPr>
-            </w:pPr>
-            <w:r>
-              <w:rPr>
-                <w:rFonts w:cs="Arial"/>
-                <w:b/>
-                <w:sz w:val="20"/>
-                <w:szCs w:val="20"/>
-              </w:rPr>
-              <w:t>Beschreibung</w:t>
-            </w:r>
-          </w:p>
-        </w:tc>
-        <w:tc>
-          <w:tcPr>
-            <w:tcW w:w="851" w:type="dxa"/>
-            <w:shd w:val="clear" w:color="auto" w:fill="D9D9D9" w:themeFill="background1" w:themeFillShade="D9"/>
-            <w:vAlign w:val="center"/>
-          </w:tcPr>
-          <w:p>
-            <w:pPr>
-              <w:tabs>
-                <w:tab w:val="left" w:pos="1418"/>
-                <w:tab w:val="right" w:pos="7513"/>
-                <w:tab w:val="right" w:pos="9072"/>
-              </w:tabs>
-              <w:spacing w:after="0" w:line="240" w:lineRule="auto"/>
-              <w:contextualSpacing/>
-              <w:jc w:val="right"/>
-              <w:rPr>
-                <w:rFonts w:cs="Arial"/>
-                <w:b/>
-                <w:sz w:val="20"/>
-                <w:szCs w:val="20"/>
-              </w:rPr>
-            </w:pPr>
             <w:proofErr w:type="spellStart"/>
             <w:r>
               <w:rPr>
@@ -266,6 +266,181 @@
       <w:tr>
         <w:tc>
           <w:tcPr>
+            <w:tcW w:w="850" w:type="dxa"/>
+          </w:tcPr>
+          <w:p>
+            <w:pPr>
+              <w:tabs>
+                <w:tab w:val="left" w:pos="1418"/>
+                <w:tab w:val="right" w:pos="7513"/>
+                <w:tab w:val="right" w:pos="9072"/>
+              </w:tabs>
+              <w:spacing w:before="120" w:after="0" w:line="240" w:lineRule="auto"/>
+              <w:contextualSpacing/>
+              <w:jc w:val="right"/>
+              <w:rPr>
+                <w:rFonts w:cs="Arial"/>
+                <w:b/>
+                <w:sz w:val="20"/>
+                <w:szCs w:val="20"/>
+              </w:rPr>
+            </w:pPr>
+            <w:r>
+              <w:rPr>
+                <w:rFonts w:cs="Arial"/>
+                <w:sz w:val="20"/>
+                <w:szCs w:val="20"/>
+              </w:rPr>
+              <w:t>{{#ds.Positions</w:t>
+            </w:r>
+            <w:proofErr w:type="gramStart"/>
+            <w:r>
+              <w:rPr>
+                <w:rFonts w:cs="Arial"/>
+                <w:sz w:val="20"/>
+                <w:szCs w:val="20"/>
+              </w:rPr>
+              <w:t>}}</w:t>
+            </w:r>
+            <w:r>
+              <w:rPr>
+                <w:rFonts w:cs="Arial"/>
+                <w:sz w:val="20"/>
+                <w:szCs w:val="20"/>
+              </w:rPr>
+              <w:t>{</w:t>
+            </w:r>
+            <w:proofErr w:type="gramEnd"/>
+            <w:r>
+              <w:rPr>
+                <w:rFonts w:cs="Arial"/>
+                <w:sz w:val="20"/>
+                <w:szCs w:val="20"/>
+              </w:rPr>
+              <w:t xml:space="preserve">?{.Type == </w:t>
+            </w:r>
+            <w:r>
+              <w:rPr>
+                <w:rFonts w:ascii="Cascadia Mono" w:hAnsi="Cascadia Mono" w:cs="Cascadia Mono"/>
+                <w:color w:val="000000"/>
+                <w:sz w:val="19"/>
+                <w:szCs w:val="19"/>
+                <w:lang w:val="de-AT"/>
+              </w:rPr>
+              <w:t>1</w:t>
+            </w:r>
+            <w:r>
+              <w:rPr>
+                <w:rFonts w:cs="Arial"/>
+                <w:sz w:val="20"/>
+                <w:szCs w:val="20"/>
+              </w:rPr>
+              <w:t>}}</w:t>
+            </w:r>
+            <w:r>
+              <w:rPr>
+                <w:rFonts w:cs="Arial"/>
+                <w:sz w:val="20"/>
+                <w:szCs w:val="20"/>
+              </w:rPr>
+              <w:t>{{</w:t>
+            </w:r>
+            <w:proofErr w:type="spellStart"/>
+            <w:r>
+              <w:rPr>
+                <w:rFonts w:cs="Arial"/>
+                <w:sz w:val="20"/>
+                <w:szCs w:val="20"/>
+              </w:rPr>
+              <w:t>Positions</w:t>
+            </w:r>
+            <w:proofErr w:type="spellEnd"/>
+            <w:r>
+              <w:rPr>
+                <w:rFonts w:cs="Arial"/>
+                <w:sz w:val="20"/>
+                <w:szCs w:val="20"/>
+              </w:rPr>
+              <w:t>.</w:t>
+            </w:r>
+            <w:r>
+              <w:rPr>
+                <w:rFonts w:cs="Arial"/>
+                <w:sz w:val="20"/>
+                <w:szCs w:val="20"/>
+              </w:rPr>
+              <w:t>_</w:t>
+            </w:r>
+            <w:proofErr w:type="spellStart"/>
+            <w:r>
+              <w:rPr>
+                <w:rFonts w:cs="Arial"/>
+                <w:sz w:val="20"/>
+                <w:szCs w:val="20"/>
+              </w:rPr>
+              <w:t>Idx</w:t>
+            </w:r>
+            <w:proofErr w:type="spellEnd"/>
+            <w:r>
+              <w:rPr>
+                <w:rFonts w:cs="Arial"/>
+                <w:sz w:val="20"/>
+                <w:szCs w:val="20"/>
+              </w:rPr>
+              <w:t>}}</w:t>
+            </w:r>
+          </w:p>
+        </w:tc>
+        <w:tc>
+          <w:tcPr>
+            <w:tcW w:w="4252" w:type="dxa"/>
+          </w:tcPr>
+          <w:p>
+            <w:pPr>
+              <w:tabs>
+                <w:tab w:val="left" w:pos="1418"/>
+                <w:tab w:val="right" w:pos="7513"/>
+                <w:tab w:val="right" w:pos="9072"/>
+              </w:tabs>
+              <w:spacing w:before="120" w:after="0" w:line="240" w:lineRule="auto"/>
+              <w:contextualSpacing/>
+              <w:rPr>
+                <w:rFonts w:cs="Arial"/>
+                <w:b/>
+                <w:sz w:val="20"/>
+                <w:szCs w:val="20"/>
+              </w:rPr>
+            </w:pPr>
+            <w:r>
+              <w:rPr>
+                <w:rFonts w:cs="Arial"/>
+                <w:sz w:val="20"/>
+                <w:szCs w:val="20"/>
+              </w:rPr>
+              <w:t>{</w:t>
+            </w:r>
+            <w:proofErr w:type="gramStart"/>
+            <w:r>
+              <w:rPr>
+                <w:rFonts w:cs="Arial"/>
+                <w:sz w:val="20"/>
+                <w:szCs w:val="20"/>
+              </w:rPr>
+              <w:t>{.Description</w:t>
+            </w:r>
+            <w:proofErr w:type="gramEnd"/>
+            <w:r>
+              <w:rPr>
+                <w:rFonts w:cs="Arial"/>
+                <w:sz w:val="20"/>
+                <w:szCs w:val="20"/>
+              </w:rPr>
+              <w:t>}}</w:t>
+            </w:r>
+          </w:p>
+        </w:tc>
+        <w:tc>
+          <w:tcPr>
             <w:tcW w:w="851" w:type="dxa"/>
           </w:tcPr>
           <w:p>
@@ -280,18 +455,17 @@
               <w:jc w:val="right"/>
               <w:rPr>
                 <w:rFonts w:cs="Arial"/>
-                <w:b/>
-                <w:sz w:val="20"/>
-                <w:szCs w:val="20"/>
-              </w:rPr>
-            </w:pPr>
-            <w:r>
-              <w:rPr>
-                <w:rFonts w:cs="Arial"/>
-                <w:sz w:val="20"/>
-                <w:szCs w:val="20"/>
-              </w:rPr>
-              <w:t>{{#ds.Positions</w:t>
+                <w:sz w:val="20"/>
+                <w:szCs w:val="20"/>
+              </w:rPr>
+            </w:pPr>
+            <w:r>
+              <w:rPr>
+                <w:rFonts w:cs="Arial"/>
+                <w:sz w:val="20"/>
+                <w:szCs w:val="20"/>
+              </w:rPr>
+              <w:t>{</w:t>
             </w:r>
             <w:proofErr w:type="gramStart"/>
             <w:r>
@@ -300,110 +474,16 @@
                 <w:sz w:val="20"/>
                 <w:szCs w:val="20"/>
               </w:rPr>
+              <w:t>{.Tax</w:t>
+            </w:r>
+            <w:proofErr w:type="gramEnd"/>
+            <w:r>
+              <w:rPr>
+                <w:rFonts w:cs="Arial"/>
+                <w:sz w:val="20"/>
+                <w:szCs w:val="20"/>
+              </w:rPr>
               <w:t>}}</w:t>
-            </w:r>
-            <w:r>
-              <w:rPr>
-                <w:rFonts w:cs="Arial"/>
-                <w:sz w:val="20"/>
-                <w:szCs w:val="20"/>
-              </w:rPr>
-              <w:t>{</w:t>
-            </w:r>
-            <w:proofErr w:type="gramEnd"/>
-            <w:r>
-              <w:rPr>
-                <w:rFonts w:cs="Arial"/>
-                <w:sz w:val="20"/>
-                <w:szCs w:val="20"/>
-              </w:rPr>
-              <w:t>?{.Type == 1}}</w:t>
-            </w:r>
-            <w:r>
-              <w:rPr>
-                <w:rFonts w:cs="Arial"/>
-                <w:sz w:val="20"/>
-                <w:szCs w:val="20"/>
-              </w:rPr>
-              <w:t>{{.Index}}</w:t>
-            </w:r>
-          </w:p>
-        </w:tc>
-        <w:tc>
-          <w:tcPr>
-            <w:tcW w:w="4252" w:type="dxa"/>
-          </w:tcPr>
-          <w:p>
-            <w:pPr>
-              <w:tabs>
-                <w:tab w:val="left" w:pos="1418"/>
-                <w:tab w:val="right" w:pos="7513"/>
-                <w:tab w:val="right" w:pos="9072"/>
-              </w:tabs>
-              <w:spacing w:before="120" w:after="0" w:line="240" w:lineRule="auto"/>
-              <w:contextualSpacing/>
-              <w:rPr>
-                <w:rFonts w:cs="Arial"/>
-                <w:b/>
-                <w:sz w:val="20"/>
-                <w:szCs w:val="20"/>
-              </w:rPr>
-            </w:pPr>
-            <w:r>
-              <w:rPr>
-                <w:rFonts w:cs="Arial"/>
-                <w:sz w:val="20"/>
-                <w:szCs w:val="20"/>
-              </w:rPr>
-              <w:t>{</w:t>
-            </w:r>
-            <w:proofErr w:type="gramStart"/>
-            <w:r>
-              <w:rPr>
-                <w:rFonts w:cs="Arial"/>
-                <w:sz w:val="20"/>
-                <w:szCs w:val="20"/>
-              </w:rPr>
-              <w:t>{.Description</w:t>
-            </w:r>
-            <w:proofErr w:type="gramEnd"/>
-            <w:r>
-              <w:rPr>
-                <w:rFonts w:cs="Arial"/>
-                <w:sz w:val="20"/>
-                <w:szCs w:val="20"/>
-              </w:rPr>
-              <w:t>}}</w:t>
-            </w:r>
-          </w:p>
-        </w:tc>
-        <w:tc>
-          <w:tcPr>
-            <w:tcW w:w="851" w:type="dxa"/>
-          </w:tcPr>
-          <w:p>
-            <w:pPr>
-              <w:tabs>
-                <w:tab w:val="left" w:pos="1418"/>
-                <w:tab w:val="right" w:pos="7513"/>
-                <w:tab w:val="right" w:pos="9072"/>
-              </w:tabs>
-              <w:spacing w:before="120" w:after="0" w:line="240" w:lineRule="auto"/>
-              <w:contextualSpacing/>
-              <w:jc w:val="right"/>
-              <w:rPr>
-                <w:rFonts w:cs="Arial"/>
-                <w:sz w:val="20"/>
-                <w:szCs w:val="20"/>
-              </w:rPr>
-            </w:pPr>
-            <w:r>
-              <w:rPr>
-                <w:rFonts w:cs="Arial"/>
-                <w:sz w:val="20"/>
-                <w:szCs w:val="20"/>
-              </w:rPr>
-              <w:t>{{.Tax}}</w:t>
             </w:r>
           </w:p>
         </w:tc>
@@ -537,6 +617,177 @@
         </w:tc>
       </w:tr>
       <w:tr>
+        <w:tc>
+          <w:tcPr>
+            <w:tcW w:w="850" w:type="dxa"/>
+            <w:tcBorders>
+              <w:bottom w:val="single" w:sz="4" w:space="0" w:color="auto"/>
+            </w:tcBorders>
+          </w:tcPr>
+          <w:p>
+            <w:pPr>
+              <w:tabs>
+                <w:tab w:val="left" w:pos="1418"/>
+                <w:tab w:val="right" w:pos="7513"/>
+                <w:tab w:val="right" w:pos="9072"/>
+              </w:tabs>
+              <w:spacing w:before="120" w:after="0" w:line="240" w:lineRule="auto"/>
+              <w:contextualSpacing/>
+              <w:jc w:val="right"/>
+              <w:rPr>
+                <w:rFonts w:cs="Arial"/>
+                <w:sz w:val="20"/>
+                <w:szCs w:val="20"/>
+              </w:rPr>
+            </w:pPr>
+            <w:proofErr w:type="gramStart"/>
+            <w:r>
+              <w:rPr>
+                <w:rFonts w:cs="Arial"/>
+                <w:sz w:val="20"/>
+                <w:szCs w:val="20"/>
+              </w:rPr>
+              <w:t>{?{</w:t>
+            </w:r>
+            <w:proofErr w:type="gramEnd"/>
+            <w:r>
+              <w:rPr>
+                <w:rFonts w:cs="Arial"/>
+                <w:sz w:val="20"/>
+                <w:szCs w:val="20"/>
+              </w:rPr>
+              <w:t xml:space="preserve">.Type == </w:t>
+            </w:r>
+            <w:r>
+              <w:rPr>
+                <w:rFonts w:ascii="Cascadia Mono" w:hAnsi="Cascadia Mono" w:cs="Cascadia Mono"/>
+                <w:color w:val="000000"/>
+                <w:sz w:val="19"/>
+                <w:szCs w:val="19"/>
+                <w:lang w:val="de-AT"/>
+              </w:rPr>
+              <w:t>2</w:t>
+            </w:r>
+            <w:r>
+              <w:rPr>
+                <w:rFonts w:cs="Arial"/>
+                <w:sz w:val="20"/>
+                <w:szCs w:val="20"/>
+              </w:rPr>
+              <w:t>}}</w:t>
+            </w:r>
+            <w:r>
+              <w:rPr>
+                <w:rFonts w:cs="Arial"/>
+                <w:sz w:val="20"/>
+                <w:szCs w:val="20"/>
+              </w:rPr>
+              <w:t>{{</w:t>
+            </w:r>
+            <w:proofErr w:type="spellStart"/>
+            <w:r>
+              <w:rPr>
+                <w:rFonts w:cs="Arial"/>
+                <w:sz w:val="20"/>
+                <w:szCs w:val="20"/>
+              </w:rPr>
+              <w:t>Positions</w:t>
+            </w:r>
+            <w:proofErr w:type="spellEnd"/>
+            <w:r>
+              <w:rPr>
+                <w:rFonts w:cs="Arial"/>
+                <w:sz w:val="20"/>
+                <w:szCs w:val="20"/>
+              </w:rPr>
+              <w:t>.</w:t>
+            </w:r>
+            <w:r>
+              <w:rPr>
+                <w:rFonts w:cs="Arial"/>
+                <w:sz w:val="20"/>
+                <w:szCs w:val="20"/>
+              </w:rPr>
+              <w:t>_</w:t>
+            </w:r>
+            <w:proofErr w:type="spellStart"/>
+            <w:r>
+              <w:rPr>
+                <w:rFonts w:cs="Arial"/>
+                <w:sz w:val="20"/>
+                <w:szCs w:val="20"/>
+              </w:rPr>
+              <w:t>Idx</w:t>
+            </w:r>
+            <w:proofErr w:type="spellEnd"/>
+            <w:r>
+              <w:rPr>
+                <w:rFonts w:cs="Arial"/>
+                <w:sz w:val="20"/>
+                <w:szCs w:val="20"/>
+              </w:rPr>
+              <w:t>}}</w:t>
+            </w:r>
+          </w:p>
+        </w:tc>
+        <w:tc>
+          <w:tcPr>
+            <w:tcW w:w="4252" w:type="dxa"/>
+            <w:tcBorders>
+              <w:bottom w:val="single" w:sz="4" w:space="0" w:color="auto"/>
+            </w:tcBorders>
+          </w:tcPr>
+          <w:p>
+            <w:pPr>
+              <w:tabs>
+                <w:tab w:val="left" w:pos="1418"/>
+                <w:tab w:val="right" w:pos="7513"/>
+                <w:tab w:val="right" w:pos="9072"/>
+              </w:tabs>
+              <w:spacing w:before="120" w:after="0" w:line="240" w:lineRule="auto"/>
+              <w:contextualSpacing/>
+              <w:rPr>
+                <w:rFonts w:cs="Arial"/>
+                <w:b/>
+                <w:bCs/>
+                <w:sz w:val="20"/>
+                <w:szCs w:val="20"/>
+              </w:rPr>
+            </w:pPr>
+            <w:r>
+              <w:rPr>
+                <w:rFonts w:cs="Arial"/>
+                <w:b/>
+                <w:bCs/>
+                <w:sz w:val="20"/>
+                <w:szCs w:val="20"/>
+              </w:rPr>
+              <w:t>{</w:t>
+            </w:r>
+            <w:proofErr w:type="gramStart"/>
+            <w:r>
+              <w:rPr>
+                <w:rFonts w:cs="Arial"/>
+                <w:b/>
+                <w:bCs/>
+                <w:sz w:val="20"/>
+                <w:szCs w:val="20"/>
+              </w:rPr>
+              <w:t>{.Description</w:t>
+            </w:r>
+            <w:proofErr w:type="gramEnd"/>
+            <w:r>
+              <w:rPr>
+                <w:rFonts w:cs="Arial"/>
+                <w:b/>
+                <w:bCs/>
+                <w:sz w:val="20"/>
+                <w:szCs w:val="20"/>
+              </w:rPr>
+              <w:t>}}</w:t>
+            </w:r>
+          </w:p>
+        </w:tc>
         <w:tc>
           <w:tcPr>
             <w:tcW w:w="851" w:type="dxa"/>
@@ -556,102 +807,21 @@
               <w:jc w:val="right"/>
               <w:rPr>
                 <w:rFonts w:cs="Arial"/>
-                <w:sz w:val="20"/>
-                <w:szCs w:val="20"/>
-              </w:rPr>
-            </w:pPr>
-            <w:proofErr w:type="gramStart"/>
-            <w:r>
-              <w:rPr>
-                <w:rFonts w:cs="Arial"/>
-                <w:sz w:val="20"/>
-                <w:szCs w:val="20"/>
-              </w:rPr>
-              <w:t>{?{</w:t>
-            </w:r>
-            <w:proofErr w:type="gramEnd"/>
-            <w:r>
-              <w:rPr>
-                <w:rFonts w:cs="Arial"/>
-                <w:sz w:val="20"/>
-                <w:szCs w:val="20"/>
-              </w:rPr>
-              <w:t>.Type == 2}}</w:t>
-            </w:r>
-            <w:proofErr w:type="spellStart"/>
-            <w:r>
-              <w:rPr>
-                <w:rFonts w:cs="Arial"/>
-                <w:sz w:val="20"/>
-                <w:szCs w:val="20"/>
-              </w:rPr>
-              <w:t>Seperator</w:t>
-            </w:r>
-            <w:proofErr w:type="spellEnd"/>
-          </w:p>
-        </w:tc>
-        <w:tc>
-          <w:tcPr>
-            <w:tcW w:w="4252" w:type="dxa"/>
-            <w:tcBorders>
-              <w:bottom w:val="single" w:sz="4" w:space="0" w:color="auto"/>
-            </w:tcBorders>
-          </w:tcPr>
-          <w:p>
-            <w:pPr>
-              <w:tabs>
-                <w:tab w:val="left" w:pos="1418"/>
-                <w:tab w:val="right" w:pos="7513"/>
-                <w:tab w:val="right" w:pos="9072"/>
-              </w:tabs>
-              <w:spacing w:before="120" w:after="0" w:line="240" w:lineRule="auto"/>
-              <w:contextualSpacing/>
-              <w:rPr>
-                <w:rFonts w:cs="Arial"/>
-                <w:sz w:val="20"/>
-                <w:szCs w:val="20"/>
-              </w:rPr>
-            </w:pPr>
-            <w:r>
-              <w:rPr>
-                <w:rFonts w:cs="Arial"/>
-                <w:sz w:val="20"/>
-                <w:szCs w:val="20"/>
-              </w:rPr>
-              <w:t>S</w:t>
-            </w:r>
-          </w:p>
-        </w:tc>
-        <w:tc>
-          <w:tcPr>
-            <w:tcW w:w="851" w:type="dxa"/>
-            <w:tcBorders>
-              <w:bottom w:val="single" w:sz="4" w:space="0" w:color="auto"/>
-            </w:tcBorders>
-          </w:tcPr>
-          <w:p>
-            <w:pPr>
-              <w:tabs>
-                <w:tab w:val="left" w:pos="1418"/>
-                <w:tab w:val="right" w:pos="7513"/>
-                <w:tab w:val="right" w:pos="9072"/>
-              </w:tabs>
-              <w:spacing w:before="120" w:after="0" w:line="240" w:lineRule="auto"/>
-              <w:contextualSpacing/>
-              <w:jc w:val="right"/>
-              <w:rPr>
-                <w:rFonts w:cs="Arial"/>
-                <w:sz w:val="20"/>
-                <w:szCs w:val="20"/>
-              </w:rPr>
-            </w:pPr>
-            <w:r>
-              <w:rPr>
-                <w:rFonts w:cs="Arial"/>
-                <w:sz w:val="20"/>
-                <w:szCs w:val="20"/>
-              </w:rPr>
-              <w:t>E</w:t>
+                <w:b/>
+                <w:bCs/>
+                <w:sz w:val="20"/>
+                <w:szCs w:val="20"/>
+              </w:rPr>
+            </w:pPr>
+            <w:r>
+              <w:rPr>
+                <w:rFonts w:cs="Arial"/>
+                <w:b/>
+                <w:bCs/>
+                <w:sz w:val="20"/>
+                <w:szCs w:val="20"/>
+              </w:rPr>
+              <w:t>Rabatt</w:t>
             </w:r>
           </w:p>
         </w:tc>
@@ -678,14 +848,6 @@
                 <w:szCs w:val="20"/>
               </w:rPr>
             </w:pPr>
-            <w:r>
-              <w:rPr>
-                <w:rFonts w:cs="Arial"/>
-                <w:sz w:val="20"/>
-                <w:szCs w:val="20"/>
-              </w:rPr>
-              <w:t>P</w:t>
-            </w:r>
           </w:p>
         </w:tc>
         <w:tc>
@@ -711,14 +873,6 @@
                 <w:szCs w:val="20"/>
               </w:rPr>
             </w:pPr>
-            <w:r>
-              <w:rPr>
-                <w:rFonts w:cs="Arial"/>
-                <w:sz w:val="20"/>
-                <w:szCs w:val="20"/>
-              </w:rPr>
-              <w:t>e</w:t>
-            </w:r>
           </w:p>
         </w:tc>
         <w:tc>
@@ -744,62 +898,64 @@
                 <w:szCs w:val="20"/>
               </w:rPr>
             </w:pPr>
-            <w:r>
-              <w:rPr>
-                <w:rFonts w:cs="Arial"/>
-                <w:sz w:val="20"/>
-                <w:szCs w:val="20"/>
-              </w:rPr>
-              <w:t>{{/</w:t>
-            </w:r>
-            <w:proofErr w:type="gramStart"/>
-            <w:r>
-              <w:rPr>
-                <w:rFonts w:cs="Arial"/>
-                <w:sz w:val="20"/>
-                <w:szCs w:val="20"/>
-              </w:rPr>
-              <w:t>}}</w:t>
-            </w:r>
-            <w:r>
-              <w:rPr>
-                <w:rFonts w:cs="Arial"/>
-                <w:sz w:val="20"/>
-                <w:szCs w:val="20"/>
-              </w:rPr>
-              <w:t>{</w:t>
-            </w:r>
-            <w:proofErr w:type="gramEnd"/>
-            <w:r>
-              <w:rPr>
-                <w:rFonts w:cs="Arial"/>
-                <w:sz w:val="20"/>
-                <w:szCs w:val="20"/>
-              </w:rPr>
-              <w:t>{/</w:t>
-            </w:r>
-            <w:proofErr w:type="spellStart"/>
-            <w:r>
-              <w:rPr>
-                <w:rFonts w:cs="Arial"/>
-                <w:sz w:val="20"/>
-                <w:szCs w:val="20"/>
-              </w:rPr>
-              <w:t>ds.Positions</w:t>
-            </w:r>
-            <w:proofErr w:type="spellEnd"/>
-            <w:r>
-              <w:rPr>
-                <w:rFonts w:cs="Arial"/>
-                <w:sz w:val="20"/>
-                <w:szCs w:val="20"/>
-              </w:rPr>
-              <w:t>}}</w:t>
-            </w:r>
           </w:p>
         </w:tc>
       </w:tr>
       <w:tr>
+        <w:trPr>
+          <w:trHeight w:hRule="exact" w:val="57"/>
+        </w:trPr>
+        <w:tc>
+          <w:tcPr>
+            <w:tcW w:w="850" w:type="dxa"/>
+            <w:tcBorders>
+              <w:top w:val="single" w:sz="4" w:space="0" w:color="auto"/>
+            </w:tcBorders>
+          </w:tcPr>
+          <w:p>
+            <w:pPr>
+              <w:tabs>
+                <w:tab w:val="left" w:pos="1418"/>
+                <w:tab w:val="right" w:pos="7513"/>
+                <w:tab w:val="right" w:pos="9072"/>
+              </w:tabs>
+              <w:spacing w:before="120" w:after="0" w:line="240" w:lineRule="auto"/>
+              <w:contextualSpacing/>
+              <w:jc w:val="right"/>
+              <w:rPr>
+                <w:rFonts w:cs="Arial"/>
+                <w:sz w:val="20"/>
+                <w:szCs w:val="20"/>
+              </w:rPr>
+            </w:pPr>
+          </w:p>
+        </w:tc>
+        <w:tc>
+          <w:tcPr>
+            <w:tcW w:w="4252" w:type="dxa"/>
+            <w:tcBorders>
+              <w:top w:val="single" w:sz="4" w:space="0" w:color="auto"/>
+            </w:tcBorders>
+          </w:tcPr>
+          <w:p>
+            <w:pPr>
+              <w:tabs>
+                <w:tab w:val="left" w:pos="1418"/>
+                <w:tab w:val="right" w:pos="7513"/>
+                <w:tab w:val="right" w:pos="9072"/>
+              </w:tabs>
+              <w:spacing w:before="120" w:after="0" w:line="240" w:lineRule="auto"/>
+              <w:contextualSpacing/>
+              <w:rPr>
+                <w:rFonts w:cs="Arial"/>
+                <w:b/>
+                <w:bCs/>
+                <w:sz w:val="20"/>
+                <w:szCs w:val="20"/>
+              </w:rPr>
+            </w:pPr>
+          </w:p>
+        </w:tc>
         <w:tc>
           <w:tcPr>
             <w:tcW w:w="851" w:type="dxa"/>
@@ -819,55 +975,8 @@
               <w:jc w:val="right"/>
               <w:rPr>
                 <w:rFonts w:cs="Arial"/>
-                <w:sz w:val="20"/>
-                <w:szCs w:val="20"/>
-              </w:rPr>
-            </w:pPr>
-          </w:p>
-        </w:tc>
-        <w:tc>
-          <w:tcPr>
-            <w:tcW w:w="4252" w:type="dxa"/>
-            <w:tcBorders>
-              <w:top w:val="single" w:sz="4" w:space="0" w:color="auto"/>
-            </w:tcBorders>
-          </w:tcPr>
-          <w:p>
-            <w:pPr>
-              <w:tabs>
-                <w:tab w:val="left" w:pos="1418"/>
-                <w:tab w:val="right" w:pos="7513"/>
-                <w:tab w:val="right" w:pos="9072"/>
-              </w:tabs>
-              <w:spacing w:before="120" w:after="0" w:line="240" w:lineRule="auto"/>
-              <w:contextualSpacing/>
-              <w:rPr>
-                <w:rFonts w:cs="Arial"/>
-                <w:sz w:val="20"/>
-                <w:szCs w:val="20"/>
-              </w:rPr>
-            </w:pPr>
-          </w:p>
-        </w:tc>
-        <w:tc>
-          <w:tcPr>
-            <w:tcW w:w="851" w:type="dxa"/>
-            <w:tcBorders>
-              <w:top w:val="single" w:sz="4" w:space="0" w:color="auto"/>
-            </w:tcBorders>
-          </w:tcPr>
-          <w:p>
-            <w:pPr>
-              <w:tabs>
-                <w:tab w:val="left" w:pos="1418"/>
-                <w:tab w:val="right" w:pos="7513"/>
-                <w:tab w:val="right" w:pos="9072"/>
-              </w:tabs>
-              <w:spacing w:before="120" w:after="0" w:line="240" w:lineRule="auto"/>
-              <w:contextualSpacing/>
-              <w:jc w:val="right"/>
-              <w:rPr>
-                <w:rFonts w:cs="Arial"/>
+                <w:b/>
+                <w:bCs/>
                 <w:sz w:val="20"/>
                 <w:szCs w:val="20"/>
               </w:rPr>
@@ -947,6 +1056,297 @@
                 <w:szCs w:val="20"/>
               </w:rPr>
             </w:pPr>
+            <w:r>
+              <w:rPr>
+                <w:rFonts w:cs="Arial"/>
+                <w:sz w:val="20"/>
+                <w:szCs w:val="20"/>
+              </w:rPr>
+              <w:t>{{/}}</w:t>
+            </w:r>
+          </w:p>
+        </w:tc>
+      </w:tr>
+      <w:tr>
+        <w:trPr>
+          <w:trHeight w:val="284"/>
+        </w:trPr>
+        <w:tc>
+          <w:tcPr>
+            <w:tcW w:w="850" w:type="dxa"/>
+          </w:tcPr>
+          <w:p>
+            <w:pPr>
+              <w:tabs>
+                <w:tab w:val="left" w:pos="1418"/>
+                <w:tab w:val="right" w:pos="7513"/>
+                <w:tab w:val="right" w:pos="9072"/>
+              </w:tabs>
+              <w:spacing w:before="120" w:after="0" w:line="240" w:lineRule="auto"/>
+              <w:contextualSpacing/>
+              <w:jc w:val="right"/>
+              <w:rPr>
+                <w:rFonts w:cs="Arial"/>
+                <w:i/>
+                <w:iCs/>
+                <w:sz w:val="20"/>
+                <w:szCs w:val="20"/>
+              </w:rPr>
+            </w:pPr>
+            <w:proofErr w:type="gramStart"/>
+            <w:r>
+              <w:rPr>
+                <w:rFonts w:cs="Arial"/>
+                <w:i/>
+                <w:iCs/>
+                <w:sz w:val="20"/>
+                <w:szCs w:val="20"/>
+              </w:rPr>
+              <w:t>{?{</w:t>
+            </w:r>
+            <w:proofErr w:type="gramEnd"/>
+            <w:r>
+              <w:rPr>
+                <w:rFonts w:cs="Arial"/>
+                <w:i/>
+                <w:iCs/>
+                <w:sz w:val="20"/>
+                <w:szCs w:val="20"/>
+              </w:rPr>
+              <w:t>.Type ==</w:t>
+            </w:r>
+            <w:r>
+              <w:rPr>
+                <w:rFonts w:cs="Arial"/>
+                <w:i/>
+                <w:iCs/>
+                <w:sz w:val="20"/>
+                <w:szCs w:val="20"/>
+              </w:rPr>
+              <w:t xml:space="preserve"> </w:t>
+            </w:r>
+            <w:r>
+              <w:rPr>
+                <w:rFonts w:cs="Arial"/>
+                <w:i/>
+                <w:iCs/>
+                <w:sz w:val="20"/>
+                <w:szCs w:val="20"/>
+              </w:rPr>
+              <w:t>3</w:t>
+            </w:r>
+            <w:r>
+              <w:rPr>
+                <w:rFonts w:cs="Arial"/>
+                <w:i/>
+                <w:iCs/>
+                <w:sz w:val="20"/>
+                <w:szCs w:val="20"/>
+              </w:rPr>
+              <w:t>l</w:t>
+            </w:r>
+            <w:r>
+              <w:rPr>
+                <w:rFonts w:cs="Arial"/>
+                <w:i/>
+                <w:iCs/>
+                <w:sz w:val="20"/>
+                <w:szCs w:val="20"/>
+              </w:rPr>
+              <w:t>}}{{</w:t>
+            </w:r>
+            <w:proofErr w:type="spellStart"/>
+            <w:r>
+              <w:rPr>
+                <w:rFonts w:cs="Arial"/>
+                <w:i/>
+                <w:iCs/>
+                <w:sz w:val="20"/>
+                <w:szCs w:val="20"/>
+              </w:rPr>
+              <w:t>Positions</w:t>
+            </w:r>
+            <w:proofErr w:type="spellEnd"/>
+            <w:r>
+              <w:rPr>
+                <w:rFonts w:cs="Arial"/>
+                <w:i/>
+                <w:iCs/>
+                <w:sz w:val="20"/>
+                <w:szCs w:val="20"/>
+              </w:rPr>
+              <w:t>._</w:t>
+            </w:r>
+            <w:proofErr w:type="spellStart"/>
+            <w:r>
+              <w:rPr>
+                <w:rFonts w:cs="Arial"/>
+                <w:i/>
+                <w:iCs/>
+                <w:sz w:val="20"/>
+                <w:szCs w:val="20"/>
+              </w:rPr>
+              <w:t>Idx</w:t>
+            </w:r>
+            <w:proofErr w:type="spellEnd"/>
+            <w:r>
+              <w:rPr>
+                <w:rFonts w:cs="Arial"/>
+                <w:i/>
+                <w:iCs/>
+                <w:sz w:val="20"/>
+                <w:szCs w:val="20"/>
+              </w:rPr>
+              <w:t>}}</w:t>
+            </w:r>
+          </w:p>
+        </w:tc>
+        <w:tc>
+          <w:tcPr>
+            <w:tcW w:w="7371" w:type="dxa"/>
+            <w:gridSpan w:val="4"/>
+          </w:tcPr>
+          <w:p>
+            <w:pPr>
+              <w:tabs>
+                <w:tab w:val="left" w:pos="1418"/>
+                <w:tab w:val="right" w:pos="7513"/>
+                <w:tab w:val="right" w:pos="9072"/>
+              </w:tabs>
+              <w:spacing w:before="120" w:after="0" w:line="240" w:lineRule="auto"/>
+              <w:contextualSpacing/>
+              <w:jc w:val="center"/>
+              <w:rPr>
+                <w:rFonts w:cs="Arial"/>
+                <w:b/>
+                <w:bCs/>
+                <w:i/>
+                <w:iCs/>
+                <w:color w:val="FF0000"/>
+                <w:sz w:val="20"/>
+                <w:szCs w:val="20"/>
+              </w:rPr>
+            </w:pPr>
+            <w:r>
+              <w:rPr>
+                <w:rFonts w:cs="Arial"/>
+                <w:b/>
+                <w:bCs/>
+                <w:i/>
+                <w:iCs/>
+                <w:color w:val="FF0000"/>
+                <w:sz w:val="20"/>
+                <w:szCs w:val="20"/>
+              </w:rPr>
+              <w:t>{</w:t>
+            </w:r>
+            <w:proofErr w:type="gramStart"/>
+            <w:r>
+              <w:rPr>
+                <w:rFonts w:cs="Arial"/>
+                <w:b/>
+                <w:bCs/>
+                <w:i/>
+                <w:iCs/>
+                <w:color w:val="FF0000"/>
+                <w:sz w:val="20"/>
+                <w:szCs w:val="20"/>
+              </w:rPr>
+              <w:t>{.Description</w:t>
+            </w:r>
+            <w:proofErr w:type="gramEnd"/>
+            <w:r>
+              <w:rPr>
+                <w:rFonts w:cs="Arial"/>
+                <w:b/>
+                <w:bCs/>
+                <w:i/>
+                <w:iCs/>
+                <w:color w:val="FF0000"/>
+                <w:sz w:val="20"/>
+                <w:szCs w:val="20"/>
+              </w:rPr>
+              <w:t>}}</w:t>
+            </w:r>
+          </w:p>
+        </w:tc>
+        <w:tc>
+          <w:tcPr>
+            <w:tcW w:w="1418" w:type="dxa"/>
+          </w:tcPr>
+          <w:p>
+            <w:pPr>
+              <w:tabs>
+                <w:tab w:val="left" w:pos="1418"/>
+                <w:tab w:val="right" w:pos="7513"/>
+                <w:tab w:val="right" w:pos="9072"/>
+              </w:tabs>
+              <w:spacing w:before="120" w:after="0" w:line="240" w:lineRule="auto"/>
+              <w:contextualSpacing/>
+              <w:jc w:val="right"/>
+              <w:rPr>
+                <w:rFonts w:cs="Arial"/>
+                <w:i/>
+                <w:iCs/>
+                <w:color w:val="FF0000"/>
+                <w:sz w:val="20"/>
+                <w:szCs w:val="20"/>
+              </w:rPr>
+            </w:pPr>
+            <w:r>
+              <w:rPr>
+                <w:rFonts w:cs="Arial"/>
+                <w:i/>
+                <w:iCs/>
+                <w:sz w:val="20"/>
+                <w:szCs w:val="20"/>
+              </w:rPr>
+              <w:t>{{/</w:t>
+            </w:r>
+            <w:proofErr w:type="gramStart"/>
+            <w:r>
+              <w:rPr>
+                <w:rFonts w:cs="Arial"/>
+                <w:i/>
+                <w:iCs/>
+                <w:sz w:val="20"/>
+                <w:szCs w:val="20"/>
+              </w:rPr>
+              <w:t>}}{</w:t>
+            </w:r>
+            <w:proofErr w:type="gramEnd"/>
+            <w:r>
+              <w:rPr>
+                <w:rFonts w:cs="Arial"/>
+                <w:i/>
+                <w:iCs/>
+                <w:sz w:val="20"/>
+                <w:szCs w:val="20"/>
+              </w:rPr>
+              <w:t>{/</w:t>
+            </w:r>
+            <w:proofErr w:type="spellStart"/>
+            <w:r>
+              <w:rPr>
+                <w:rFonts w:cs="Arial"/>
+                <w:i/>
+                <w:iCs/>
+                <w:sz w:val="20"/>
+                <w:szCs w:val="20"/>
+              </w:rPr>
+              <w:t>ds.Positions</w:t>
+            </w:r>
+            <w:proofErr w:type="spellEnd"/>
+            <w:r>
+              <w:rPr>
+                <w:rFonts w:cs="Arial"/>
+                <w:i/>
+                <w:iCs/>
+                <w:sz w:val="20"/>
+                <w:szCs w:val="20"/>
+              </w:rPr>
+              <w:t>}}</w:t>
+            </w:r>
           </w:p>
         </w:tc>
       </w:tr>
@@ -966,8 +1366,12 @@
       </w:pPr>
     </w:p>
     <w:sectPr>
-      <w:headerReference w:type="default" r:id="rId7"/>
-      <w:footerReference w:type="default" r:id="rId8"/>
+      <w:headerReference w:type="even" r:id="rId7"/>
+      <w:headerReference w:type="default" r:id="rId8"/>
+      <w:footerReference w:type="even" r:id="rId9"/>
+      <w:footerReference w:type="default" r:id="rId10"/>
+      <w:headerReference w:type="first" r:id="rId11"/>
+      <w:footerReference w:type="first" r:id="rId12"/>
       <w:pgSz w:w="11906" w:h="16838"/>
       <w:pgMar w:top="3946" w:right="1133" w:bottom="567" w:left="1134" w:header="426" w:footer="1253" w:gutter="0"/>
       <w:cols w:space="708"/>
@@ -1007,18 +1411,27 @@
   <w:p>
     <w:pPr>
       <w:pStyle w:val="Footer"/>
-      <w:rPr>
-        <w:sz w:val="18"/>
-        <w:szCs w:val="18"/>
-      </w:rPr>
     </w:pPr>
-    <w:r>
-      <w:rPr>
-        <w:sz w:val="18"/>
-        <w:szCs w:val="18"/>
-      </w:rPr>
-      <w:t>{{ds.Footer}:html()}</w:t>
-    </w:r>
+  </w:p>
+</w:ftr>
+</file>
+
+<file path=word/footer2.xml><?xml version="1.0" encoding="utf-8"?>
+<w:ftr xmlns:wpc="http://schemas.microsoft.com/office/word/2010/wordprocessingCanvas" xmlns:cx="http://schemas.microsoft.com/office/drawing/2014/chartex" xmlns:cx1="http://schemas.microsoft.com/office/drawing/2015/9/8/chartex" xmlns:cx2="http://schemas.microsoft.com/office/drawing/2015/10/21/chartex" xmlns:cx3="http://schemas.microsoft.com/office/drawing/2016/5/9/chartex" xmlns:cx4="http://schemas.microsoft.com/office/drawing/2016/5/10/chartex" xmlns:cx5="http://schemas.microsoft.com/office/drawing/2016/5/11/chartex" xmlns:cx6="http://schemas.microsoft.com/office/drawing/2016/5/12/chartex" xmlns:cx7="http://schemas.microsoft.com/office/drawing/2016/5/13/chartex" xmlns:cx8="http://schemas.microsoft.com/office/drawing/2016/5/14/chartex" xmlns:mc="http://schemas.openxmlformats.org/markup-compatibility/2006" xmlns:aink="http://schemas.microsoft.com/office/drawing/2016/ink" xmlns:am3d="http://schemas.microsoft.com/office/drawing/2017/model3d" xmlns:o="urn:schemas-microsoft-com:office:office" xmlns:oel="http://schemas.microsoft.com/office/2019/extlst" xmlns:r="http://schemas.openxmlformats.org/officeDocument/2006/relationships" xmlns:m="http://schemas.openxmlformats.org/officeDocument/2006/math" xmlns:v="urn:schemas-microsoft-com:vml" xmlns:wp14="http://schemas.microsoft.com/office/word/2010/wordprocessingDrawing" xmlns:wp="http://schemas.openxmlformats.org/drawingml/2006/wordprocessingDrawing" xmlns:w10="urn:schemas-microsoft-com:office:word" xmlns:w="http://schemas.openxmlformats.org/wordprocessingml/2006/main" xmlns:w14="http://schemas.microsoft.com/office/word/2010/wordml" xmlns:w15="http://schemas.microsoft.com/office/word/2012/wordml" xmlns:w16cex="http://schemas.microsoft.com/office/word/2018/wordml/cex" xmlns:w16cid="http://schemas.microsoft.com/office/word/2016/wordml/cid" xmlns:w16="http://schemas.microsoft.com/office/word/2018/wordml" xmlns:w16du="http://schemas.microsoft.com/office/word/2023/wordml/word16du" xmlns:w16sdtdh="http://schemas.microsoft.com/office/word/2020/wordml/sdtdatahash" xmlns:w16se="http://schemas.microsoft.com/office/word/2015/wordml/symex" xmlns:wpg="http://schemas.microsoft.com/office/word/2010/wordprocessingGroup" xmlns:wpi="http://schemas.microsoft.com/office/word/2010/wordprocessingInk" xmlns:wne="http://schemas.microsoft.com/office/word/2006/wordml" xmlns:wps="http://schemas.microsoft.com/office/word/2010/wordprocessingShape" mc:Ignorable="w14 w15 w16se w16cid w16 w16cex w16sdtdh w16du wp14">
+  <w:p>
+    <w:pPr>
+      <w:pStyle w:val="Footer"/>
+    </w:pPr>
+  </w:p>
+</w:ftr>
+</file>
+
+<file path=word/footer3.xml><?xml version="1.0" encoding="utf-8"?>
+<w:ftr xmlns:wpc="http://schemas.microsoft.com/office/word/2010/wordprocessingCanvas" xmlns:cx="http://schemas.microsoft.com/office/drawing/2014/chartex" xmlns:cx1="http://schemas.microsoft.com/office/drawing/2015/9/8/chartex" xmlns:cx2="http://schemas.microsoft.com/office/drawing/2015/10/21/chartex" xmlns:cx3="http://schemas.microsoft.com/office/drawing/2016/5/9/chartex" xmlns:cx4="http://schemas.microsoft.com/office/drawing/2016/5/10/chartex" xmlns:cx5="http://schemas.microsoft.com/office/drawing/2016/5/11/chartex" xmlns:cx6="http://schemas.microsoft.com/office/drawing/2016/5/12/chartex" xmlns:cx7="http://schemas.microsoft.com/office/drawing/2016/5/13/chartex" xmlns:cx8="http://schemas.microsoft.com/office/drawing/2016/5/14/chartex" xmlns:mc="http://schemas.openxmlformats.org/markup-compatibility/2006" xmlns:aink="http://schemas.microsoft.com/office/drawing/2016/ink" xmlns:am3d="http://schemas.microsoft.com/office/drawing/2017/model3d" xmlns:o="urn:schemas-microsoft-com:office:office" xmlns:oel="http://schemas.microsoft.com/office/2019/extlst" xmlns:r="http://schemas.openxmlformats.org/officeDocument/2006/relationships" xmlns:m="http://schemas.openxmlformats.org/officeDocument/2006/math" xmlns:v="urn:schemas-microsoft-com:vml" xmlns:wp14="http://schemas.microsoft.com/office/word/2010/wordprocessingDrawing" xmlns:wp="http://schemas.openxmlformats.org/drawingml/2006/wordprocessingDrawing" xmlns:w10="urn:schemas-microsoft-com:office:word" xmlns:w="http://schemas.openxmlformats.org/wordprocessingml/2006/main" xmlns:w14="http://schemas.microsoft.com/office/word/2010/wordml" xmlns:w15="http://schemas.microsoft.com/office/word/2012/wordml" xmlns:w16cex="http://schemas.microsoft.com/office/word/2018/wordml/cex" xmlns:w16cid="http://schemas.microsoft.com/office/word/2016/wordml/cid" xmlns:w16="http://schemas.microsoft.com/office/word/2018/wordml" xmlns:w16du="http://schemas.microsoft.com/office/word/2023/wordml/word16du" xmlns:w16sdtdh="http://schemas.microsoft.com/office/word/2020/wordml/sdtdatahash" xmlns:w16se="http://schemas.microsoft.com/office/word/2015/wordml/symex" xmlns:wpg="http://schemas.microsoft.com/office/word/2010/wordprocessingGroup" xmlns:wpi="http://schemas.microsoft.com/office/word/2010/wordprocessingInk" xmlns:wne="http://schemas.microsoft.com/office/word/2006/wordml" xmlns:wps="http://schemas.microsoft.com/office/word/2010/wordprocessingShape" mc:Ignorable="w14 w15 w16se w16cid w16 w16cex w16sdtdh w16du wp14">
+  <w:p>
+    <w:pPr>
+      <w:pStyle w:val="Footer"/>
+    </w:pPr>
   </w:p>
 </w:ftr>
 </file>
@@ -1053,6 +1466,16 @@
   <w:p>
     <w:pPr>
       <w:pStyle w:val="Header"/>
+    </w:pPr>
+  </w:p>
+</w:hdr>
+</file>
+
+<file path=word/header2.xml><?xml version="1.0" encoding="utf-8"?>
+<w:hdr xmlns:wpc="http://schemas.microsoft.com/office/word/2010/wordprocessingCanvas" xmlns:cx="http://schemas.microsoft.com/office/drawing/2014/chartex" xmlns:cx1="http://schemas.microsoft.com/office/drawing/2015/9/8/chartex" xmlns:cx2="http://schemas.microsoft.com/office/drawing/2015/10/21/chartex" xmlns:cx3="http://schemas.microsoft.com/office/drawing/2016/5/9/chartex" xmlns:cx4="http://schemas.microsoft.com/office/drawing/2016/5/10/chartex" xmlns:cx5="http://schemas.microsoft.com/office/drawing/2016/5/11/chartex" xmlns:cx6="http://schemas.microsoft.com/office/drawing/2016/5/12/chartex" xmlns:cx7="http://schemas.microsoft.com/office/drawing/2016/5/13/chartex" xmlns:cx8="http://schemas.microsoft.com/office/drawing/2016/5/14/chartex" xmlns:mc="http://schemas.openxmlformats.org/markup-compatibility/2006" xmlns:aink="http://schemas.microsoft.com/office/drawing/2016/ink" xmlns:am3d="http://schemas.microsoft.com/office/drawing/2017/model3d" xmlns:o="urn:schemas-microsoft-com:office:office" xmlns:oel="http://schemas.microsoft.com/office/2019/extlst" xmlns:r="http://schemas.openxmlformats.org/officeDocument/2006/relationships" xmlns:m="http://schemas.openxmlformats.org/officeDocument/2006/math" xmlns:v="urn:schemas-microsoft-com:vml" xmlns:wp14="http://schemas.microsoft.com/office/word/2010/wordprocessingDrawing" xmlns:wp="http://schemas.openxmlformats.org/drawingml/2006/wordprocessingDrawing" xmlns:w10="urn:schemas-microsoft-com:office:word" xmlns:w="http://schemas.openxmlformats.org/wordprocessingml/2006/main" xmlns:w14="http://schemas.microsoft.com/office/word/2010/wordml" xmlns:w15="http://schemas.microsoft.com/office/word/2012/wordml" xmlns:w16cex="http://schemas.microsoft.com/office/word/2018/wordml/cex" xmlns:w16cid="http://schemas.microsoft.com/office/word/2016/wordml/cid" xmlns:w16="http://schemas.microsoft.com/office/word/2018/wordml" xmlns:w16du="http://schemas.microsoft.com/office/word/2023/wordml/word16du" xmlns:w16sdtdh="http://schemas.microsoft.com/office/word/2020/wordml/sdtdatahash" xmlns:w16se="http://schemas.microsoft.com/office/word/2015/wordml/symex" xmlns:wpg="http://schemas.microsoft.com/office/word/2010/wordprocessingGroup" xmlns:wpi="http://schemas.microsoft.com/office/word/2010/wordprocessingInk" xmlns:wne="http://schemas.microsoft.com/office/word/2006/wordml" xmlns:wps="http://schemas.microsoft.com/office/word/2010/wordprocessingShape" mc:Ignorable="w14 w15 w16se w16cid w16 w16cex w16sdtdh w16du wp14">
+  <w:p>
+    <w:pPr>
+      <w:pStyle w:val="Header"/>
       <w:tabs>
         <w:tab w:val="clear" w:pos="4536"/>
         <w:tab w:val="clear" w:pos="9072"/>
@@ -1062,6 +1485,16 @@
       <w:rPr>
         <w:color w:val="BFBFBF" w:themeColor="background1" w:themeShade="BF"/>
       </w:rPr>
+    </w:pPr>
+  </w:p>
+</w:hdr>
+</file>
+
+<file path=word/header3.xml><?xml version="1.0" encoding="utf-8"?>
+<w:hdr xmlns:wpc="http://schemas.microsoft.com/office/word/2010/wordprocessingCanvas" xmlns:cx="http://schemas.microsoft.com/office/drawing/2014/chartex" xmlns:cx1="http://schemas.microsoft.com/office/drawing/2015/9/8/chartex" xmlns:cx2="http://schemas.microsoft.com/office/drawing/2015/10/21/chartex" xmlns:cx3="http://schemas.microsoft.com/office/drawing/2016/5/9/chartex" xmlns:cx4="http://schemas.microsoft.com/office/drawing/2016/5/10/chartex" xmlns:cx5="http://schemas.microsoft.com/office/drawing/2016/5/11/chartex" xmlns:cx6="http://schemas.microsoft.com/office/drawing/2016/5/12/chartex" xmlns:cx7="http://schemas.microsoft.com/office/drawing/2016/5/13/chartex" xmlns:cx8="http://schemas.microsoft.com/office/drawing/2016/5/14/chartex" xmlns:mc="http://schemas.openxmlformats.org/markup-compatibility/2006" xmlns:aink="http://schemas.microsoft.com/office/drawing/2016/ink" xmlns:am3d="http://schemas.microsoft.com/office/drawing/2017/model3d" xmlns:o="urn:schemas-microsoft-com:office:office" xmlns:oel="http://schemas.microsoft.com/office/2019/extlst" xmlns:r="http://schemas.openxmlformats.org/officeDocument/2006/relationships" xmlns:m="http://schemas.openxmlformats.org/officeDocument/2006/math" xmlns:v="urn:schemas-microsoft-com:vml" xmlns:wp14="http://schemas.microsoft.com/office/word/2010/wordprocessingDrawing" xmlns:wp="http://schemas.openxmlformats.org/drawingml/2006/wordprocessingDrawing" xmlns:w10="urn:schemas-microsoft-com:office:word" xmlns:w="http://schemas.openxmlformats.org/wordprocessingml/2006/main" xmlns:w14="http://schemas.microsoft.com/office/word/2010/wordml" xmlns:w15="http://schemas.microsoft.com/office/word/2012/wordml" xmlns:w16cex="http://schemas.microsoft.com/office/word/2018/wordml/cex" xmlns:w16cid="http://schemas.microsoft.com/office/word/2016/wordml/cid" xmlns:w16="http://schemas.microsoft.com/office/word/2018/wordml" xmlns:w16du="http://schemas.microsoft.com/office/word/2023/wordml/word16du" xmlns:w16sdtdh="http://schemas.microsoft.com/office/word/2020/wordml/sdtdatahash" xmlns:w16se="http://schemas.microsoft.com/office/word/2015/wordml/symex" xmlns:wpg="http://schemas.microsoft.com/office/word/2010/wordprocessingGroup" xmlns:wpi="http://schemas.microsoft.com/office/word/2010/wordprocessingInk" xmlns:wne="http://schemas.microsoft.com/office/word/2006/wordml" xmlns:wps="http://schemas.microsoft.com/office/word/2010/wordprocessingShape" mc:Ignorable="w14 w15 w16se w16cid w16 w16cex w16sdtdh w16du wp14">
+  <w:p>
+    <w:pPr>
+      <w:pStyle w:val="Header"/>
     </w:pPr>
   </w:p>
 </w:hdr>

</xml_diff>

<commit_message>
Improved SubTemplateFormatter to support selector. Complete docx possible for templates
</commit_message>
<xml_diff>
--- a/DocxTemplater.Test/Resources/ConditionalTableRows.docx
+++ b/DocxTemplater.Test/Resources/ConditionalTableRows.docx
@@ -2,34 +2,6 @@
 <file path=word/document.xml><?xml version="1.0" encoding="utf-8"?>
 <w:document xmlns:wpc="http://schemas.microsoft.com/office/word/2010/wordprocessingCanvas" xmlns:cx="http://schemas.microsoft.com/office/drawing/2014/chartex" xmlns:cx1="http://schemas.microsoft.com/office/drawing/2015/9/8/chartex" xmlns:cx2="http://schemas.microsoft.com/office/drawing/2015/10/21/chartex" xmlns:cx3="http://schemas.microsoft.com/office/drawing/2016/5/9/chartex" xmlns:cx4="http://schemas.microsoft.com/office/drawing/2016/5/10/chartex" xmlns:cx5="http://schemas.microsoft.com/office/drawing/2016/5/11/chartex" xmlns:cx6="http://schemas.microsoft.com/office/drawing/2016/5/12/chartex" xmlns:cx7="http://schemas.microsoft.com/office/drawing/2016/5/13/chartex" xmlns:cx8="http://schemas.microsoft.com/office/drawing/2016/5/14/chartex" xmlns:mc="http://schemas.openxmlformats.org/markup-compatibility/2006" xmlns:aink="http://schemas.microsoft.com/office/drawing/2016/ink" xmlns:am3d="http://schemas.microsoft.com/office/drawing/2017/model3d" xmlns:o="urn:schemas-microsoft-com:office:office" xmlns:oel="http://schemas.microsoft.com/office/2019/extlst" xmlns:r="http://schemas.openxmlformats.org/officeDocument/2006/relationships" xmlns:m="http://schemas.openxmlformats.org/officeDocument/2006/math" xmlns:v="urn:schemas-microsoft-com:vml" xmlns:wp14="http://schemas.microsoft.com/office/word/2010/wordprocessingDrawing" xmlns:wp="http://schemas.openxmlformats.org/drawingml/2006/wordprocessingDrawing" xmlns:w10="urn:schemas-microsoft-com:office:word" xmlns:w="http://schemas.openxmlformats.org/wordprocessingml/2006/main" xmlns:w14="http://schemas.microsoft.com/office/word/2010/wordml" xmlns:w15="http://schemas.microsoft.com/office/word/2012/wordml" xmlns:w16cex="http://schemas.microsoft.com/office/word/2018/wordml/cex" xmlns:w16cid="http://schemas.microsoft.com/office/word/2016/wordml/cid" xmlns:w16="http://schemas.microsoft.com/office/word/2018/wordml" xmlns:w16du="http://schemas.microsoft.com/office/word/2023/wordml/word16du" xmlns:w16sdtdh="http://schemas.microsoft.com/office/word/2020/wordml/sdtdatahash" xmlns:w16se="http://schemas.microsoft.com/office/word/2015/wordml/symex" xmlns:wpg="http://schemas.microsoft.com/office/word/2010/wordprocessingGroup" xmlns:wpi="http://schemas.microsoft.com/office/word/2010/wordprocessingInk" xmlns:wne="http://schemas.microsoft.com/office/word/2006/wordml" xmlns:wps="http://schemas.microsoft.com/office/word/2010/wordprocessingShape" mc:Ignorable="w14 w15 w16se w16cid w16 w16cex w16sdtdh w16du wp14">
   <w:body>
-    <w:p>
-      <w:pPr>
-        <w:tabs>
-          <w:tab w:val="left" w:pos="5103"/>
-          <w:tab w:val="left" w:pos="7144"/>
-        </w:tabs>
-        <w:spacing w:after="0"/>
-        <w:rPr>
-          <w:rFonts w:cs="Arial"/>
-          <w:sz w:val="20"/>
-          <w:szCs w:val="20"/>
-        </w:rPr>
-      </w:pPr>
-    </w:p>
-    <w:p>
-      <w:pPr>
-        <w:tabs>
-          <w:tab w:val="left" w:pos="5103"/>
-          <w:tab w:val="left" w:pos="7144"/>
-        </w:tabs>
-        <w:spacing w:after="0"/>
-        <w:rPr>
-          <w:rFonts w:cs="Arial"/>
-          <w:sz w:val="20"/>
-          <w:szCs w:val="20"/>
-        </w:rPr>
-      </w:pPr>
-    </w:p>
     <w:tbl>
       <w:tblPr>
         <w:tblStyle w:val="TableGrid"/>
@@ -513,7 +485,25 @@
                 <w:sz w:val="20"/>
                 <w:szCs w:val="20"/>
               </w:rPr>
-              <w:t>{{.Count}}</w:t>
+              <w:t>{</w:t>
+            </w:r>
+            <w:proofErr w:type="gramStart"/>
+            <w:r>
+              <w:rPr>
+                <w:rFonts w:cs="Arial"/>
+                <w:sz w:val="20"/>
+                <w:szCs w:val="20"/>
+              </w:rPr>
+              <w:t>{.Count</w:t>
+            </w:r>
+            <w:proofErr w:type="gramEnd"/>
+            <w:r>
+              <w:rPr>
+                <w:rFonts w:cs="Arial"/>
+                <w:sz w:val="20"/>
+                <w:szCs w:val="20"/>
+              </w:rPr>
+              <w:t>}}</w:t>
             </w:r>
           </w:p>
         </w:tc>
@@ -544,7 +534,25 @@
                 <w:sz w:val="20"/>
                 <w:szCs w:val="20"/>
               </w:rPr>
-              <w:t>{{.Price}}</w:t>
+              <w:t>{</w:t>
+            </w:r>
+            <w:proofErr w:type="gramStart"/>
+            <w:r>
+              <w:rPr>
+                <w:rFonts w:cs="Arial"/>
+                <w:sz w:val="20"/>
+                <w:szCs w:val="20"/>
+              </w:rPr>
+              <w:t>{.Price</w:t>
+            </w:r>
+            <w:proofErr w:type="gramEnd"/>
+            <w:r>
+              <w:rPr>
+                <w:rFonts w:cs="Arial"/>
+                <w:sz w:val="20"/>
+                <w:szCs w:val="20"/>
+              </w:rPr>
+              <w:t>}}</w:t>
             </w:r>
           </w:p>
         </w:tc>
@@ -620,9 +628,6 @@
         <w:tc>
           <w:tcPr>
             <w:tcW w:w="850" w:type="dxa"/>
-            <w:tcBorders>
-              <w:bottom w:val="single" w:sz="4" w:space="0" w:color="auto"/>
-            </w:tcBorders>
           </w:tcPr>
           <w:p>
             <w:pPr>
@@ -666,6 +671,274 @@
                 <w:szCs w:val="19"/>
                 <w:lang w:val="de-AT"/>
               </w:rPr>
+              <w:t>4</w:t>
+            </w:r>
+            <w:r>
+              <w:rPr>
+                <w:rFonts w:cs="Arial"/>
+                <w:sz w:val="20"/>
+                <w:szCs w:val="20"/>
+              </w:rPr>
+              <w:t>}}</w:t>
+            </w:r>
+          </w:p>
+        </w:tc>
+        <w:tc>
+          <w:tcPr>
+            <w:tcW w:w="4252" w:type="dxa"/>
+          </w:tcPr>
+          <w:p>
+            <w:pPr>
+              <w:tabs>
+                <w:tab w:val="left" w:pos="1418"/>
+                <w:tab w:val="right" w:pos="7513"/>
+                <w:tab w:val="right" w:pos="9072"/>
+              </w:tabs>
+              <w:spacing w:before="120" w:after="0" w:line="240" w:lineRule="auto"/>
+              <w:contextualSpacing/>
+              <w:rPr>
+                <w:rFonts w:cs="Arial"/>
+                <w:sz w:val="20"/>
+                <w:szCs w:val="20"/>
+              </w:rPr>
+            </w:pPr>
+            <w:r>
+              <w:rPr>
+                <w:rFonts w:cs="Arial"/>
+                <w:sz w:val="20"/>
+                <w:szCs w:val="20"/>
+              </w:rPr>
+              <w:t>{</w:t>
+            </w:r>
+            <w:proofErr w:type="gramStart"/>
+            <w:r>
+              <w:rPr>
+                <w:rFonts w:cs="Arial"/>
+                <w:sz w:val="20"/>
+                <w:szCs w:val="20"/>
+              </w:rPr>
+              <w:t>{.}:T</w:t>
+            </w:r>
+            <w:proofErr w:type="gramEnd"/>
+            <w:r>
+              <w:rPr>
+                <w:rFonts w:cs="Arial"/>
+                <w:sz w:val="20"/>
+                <w:szCs w:val="20"/>
+              </w:rPr>
+              <w:t>(</w:t>
+            </w:r>
+            <w:proofErr w:type="spellStart"/>
+            <w:r>
+              <w:rPr>
+                <w:rFonts w:cs="Arial"/>
+                <w:sz w:val="20"/>
+                <w:szCs w:val="20"/>
+              </w:rPr>
+              <w:t>ds.RowTemplate</w:t>
+            </w:r>
+            <w:proofErr w:type="spellEnd"/>
+            <w:r>
+              <w:rPr>
+                <w:rFonts w:cs="Arial"/>
+                <w:sz w:val="20"/>
+                <w:szCs w:val="20"/>
+              </w:rPr>
+              <w:t xml:space="preserve"> , </w:t>
+            </w:r>
+            <w:proofErr w:type="spellStart"/>
+            <w:r>
+              <w:rPr>
+                <w:rFonts w:cs="Arial"/>
+                <w:sz w:val="20"/>
+                <w:szCs w:val="20"/>
+              </w:rPr>
+              <w:t>tr</w:t>
+            </w:r>
+            <w:proofErr w:type="spellEnd"/>
+            <w:r>
+              <w:rPr>
+                <w:rFonts w:cs="Arial"/>
+                <w:sz w:val="20"/>
+                <w:szCs w:val="20"/>
+              </w:rPr>
+              <w:t>)}</w:t>
+            </w:r>
+          </w:p>
+        </w:tc>
+        <w:tc>
+          <w:tcPr>
+            <w:tcW w:w="851" w:type="dxa"/>
+          </w:tcPr>
+          <w:p>
+            <w:pPr>
+              <w:tabs>
+                <w:tab w:val="left" w:pos="1418"/>
+                <w:tab w:val="right" w:pos="7513"/>
+                <w:tab w:val="right" w:pos="9072"/>
+              </w:tabs>
+              <w:spacing w:before="120" w:after="0" w:line="240" w:lineRule="auto"/>
+              <w:contextualSpacing/>
+              <w:jc w:val="right"/>
+              <w:rPr>
+                <w:rFonts w:cs="Arial"/>
+                <w:sz w:val="20"/>
+                <w:szCs w:val="20"/>
+              </w:rPr>
+            </w:pPr>
+          </w:p>
+        </w:tc>
+        <w:tc>
+          <w:tcPr>
+            <w:tcW w:w="1134" w:type="dxa"/>
+          </w:tcPr>
+          <w:p>
+            <w:pPr>
+              <w:tabs>
+                <w:tab w:val="left" w:pos="1418"/>
+                <w:tab w:val="right" w:pos="7513"/>
+                <w:tab w:val="right" w:pos="9072"/>
+              </w:tabs>
+              <w:spacing w:before="120" w:after="0" w:line="240" w:lineRule="auto"/>
+              <w:contextualSpacing/>
+              <w:jc w:val="right"/>
+              <w:rPr>
+                <w:rFonts w:cs="Arial"/>
+                <w:sz w:val="20"/>
+                <w:szCs w:val="20"/>
+              </w:rPr>
+            </w:pPr>
+            <w:r>
+              <w:rPr>
+                <w:rFonts w:cs="Arial"/>
+                <w:sz w:val="20"/>
+                <w:szCs w:val="20"/>
+              </w:rPr>
+              <w:t>{</w:t>
+            </w:r>
+            <w:proofErr w:type="gramStart"/>
+            <w:r>
+              <w:rPr>
+                <w:rFonts w:cs="Arial"/>
+                <w:sz w:val="20"/>
+                <w:szCs w:val="20"/>
+              </w:rPr>
+              <w:t>{.Count</w:t>
+            </w:r>
+            <w:proofErr w:type="gramEnd"/>
+            <w:r>
+              <w:rPr>
+                <w:rFonts w:cs="Arial"/>
+                <w:sz w:val="20"/>
+                <w:szCs w:val="20"/>
+              </w:rPr>
+              <w:t>}}</w:t>
+            </w:r>
+          </w:p>
+        </w:tc>
+        <w:tc>
+          <w:tcPr>
+            <w:tcW w:w="1134" w:type="dxa"/>
+          </w:tcPr>
+          <w:p>
+            <w:pPr>
+              <w:tabs>
+                <w:tab w:val="left" w:pos="1418"/>
+                <w:tab w:val="right" w:pos="7513"/>
+                <w:tab w:val="right" w:pos="9072"/>
+              </w:tabs>
+              <w:spacing w:before="120" w:after="0" w:line="240" w:lineRule="auto"/>
+              <w:contextualSpacing/>
+              <w:jc w:val="right"/>
+              <w:rPr>
+                <w:rFonts w:cs="Arial"/>
+                <w:sz w:val="20"/>
+                <w:szCs w:val="20"/>
+              </w:rPr>
+            </w:pPr>
+          </w:p>
+        </w:tc>
+        <w:tc>
+          <w:tcPr>
+            <w:tcW w:w="1418" w:type="dxa"/>
+          </w:tcPr>
+          <w:p>
+            <w:pPr>
+              <w:tabs>
+                <w:tab w:val="left" w:pos="1418"/>
+                <w:tab w:val="right" w:pos="7513"/>
+                <w:tab w:val="right" w:pos="9072"/>
+              </w:tabs>
+              <w:spacing w:before="120" w:after="0" w:line="240" w:lineRule="auto"/>
+              <w:contextualSpacing/>
+              <w:jc w:val="right"/>
+              <w:rPr>
+                <w:rFonts w:cs="Arial"/>
+                <w:sz w:val="20"/>
+                <w:szCs w:val="20"/>
+              </w:rPr>
+            </w:pPr>
+            <w:r>
+              <w:rPr>
+                <w:rFonts w:cs="Arial"/>
+                <w:sz w:val="20"/>
+                <w:szCs w:val="20"/>
+              </w:rPr>
+              <w:t>{{/}}</w:t>
+            </w:r>
+          </w:p>
+        </w:tc>
+      </w:tr>
+      <w:tr>
+        <w:tc>
+          <w:tcPr>
+            <w:tcW w:w="850" w:type="dxa"/>
+            <w:tcBorders>
+              <w:bottom w:val="single" w:sz="4" w:space="0" w:color="auto"/>
+            </w:tcBorders>
+          </w:tcPr>
+          <w:p>
+            <w:pPr>
+              <w:tabs>
+                <w:tab w:val="left" w:pos="1418"/>
+                <w:tab w:val="right" w:pos="7513"/>
+                <w:tab w:val="right" w:pos="9072"/>
+              </w:tabs>
+              <w:spacing w:before="120" w:after="0" w:line="240" w:lineRule="auto"/>
+              <w:contextualSpacing/>
+              <w:jc w:val="right"/>
+              <w:rPr>
+                <w:rFonts w:cs="Arial"/>
+                <w:sz w:val="20"/>
+                <w:szCs w:val="20"/>
+              </w:rPr>
+            </w:pPr>
+            <w:proofErr w:type="gramStart"/>
+            <w:r>
+              <w:rPr>
+                <w:rFonts w:cs="Arial"/>
+                <w:sz w:val="20"/>
+                <w:szCs w:val="20"/>
+              </w:rPr>
+              <w:t>{?{</w:t>
+            </w:r>
+            <w:proofErr w:type="gramEnd"/>
+            <w:r>
+              <w:rPr>
+                <w:rFonts w:cs="Arial"/>
+                <w:sz w:val="20"/>
+                <w:szCs w:val="20"/>
+              </w:rPr>
+              <w:t xml:space="preserve">.Type == </w:t>
+            </w:r>
+            <w:r>
+              <w:rPr>
+                <w:rFonts w:ascii="Cascadia Mono" w:hAnsi="Cascadia Mono" w:cs="Cascadia Mono"/>
+                <w:color w:val="000000"/>
+                <w:sz w:val="19"/>
+                <w:szCs w:val="19"/>
+                <w:lang w:val="de-AT"/>
+              </w:rPr>
               <w:t>2</w:t>
             </w:r>
             <w:r>
@@ -674,15 +947,7 @@
                 <w:sz w:val="20"/>
                 <w:szCs w:val="20"/>
               </w:rPr>
-              <w:t>}}</w:t>
-            </w:r>
-            <w:r>
-              <w:rPr>
-                <w:rFonts w:cs="Arial"/>
-                <w:sz w:val="20"/>
-                <w:szCs w:val="20"/>
-              </w:rPr>
-              <w:t>{{</w:t>
+              <w:t>}}{{</w:t>
             </w:r>
             <w:proofErr w:type="spellStart"/>
             <w:r>
@@ -700,15 +965,7 @@
                 <w:sz w:val="20"/>
                 <w:szCs w:val="20"/>
               </w:rPr>
-              <w:t>.</w:t>
-            </w:r>
-            <w:r>
-              <w:rPr>
-                <w:rFonts w:cs="Arial"/>
-                <w:sz w:val="20"/>
-                <w:szCs w:val="20"/>
-              </w:rPr>
-              <w:t>_</w:t>
+              <w:t>._</w:t>
             </w:r>
             <w:proofErr w:type="spellStart"/>
             <w:r>
@@ -1068,9 +1325,6 @@
         </w:tc>
       </w:tr>
       <w:tr>
-        <w:trPr>
-          <w:trHeight w:val="284"/>
-        </w:trPr>
         <w:tc>
           <w:tcPr>
             <w:tcW w:w="850" w:type="dxa"/>
@@ -1123,27 +1377,7 @@
                 <w:sz w:val="20"/>
                 <w:szCs w:val="20"/>
               </w:rPr>
-              <w:t xml:space="preserve"> </w:t>
-            </w:r>
-            <w:r>
-              <w:rPr>
-                <w:rFonts w:cs="Arial"/>
-                <w:i/>
-                <w:iCs/>
-                <w:sz w:val="20"/>
-                <w:szCs w:val="20"/>
-              </w:rPr>
-              <w:t>3</w:t>
-            </w:r>
-            <w:r>
-              <w:rPr>
-                <w:rFonts w:cs="Arial"/>
-                <w:i/>
-                <w:iCs/>
-                <w:sz w:val="20"/>
-                <w:szCs w:val="20"/>
-              </w:rPr>
-              <w:t>l</w:t>
+              <w:t xml:space="preserve"> 3l</w:t>
             </w:r>
             <w:r>
               <w:rPr>

</xml_diff>